<commit_message>
Polished Use Cases & Requirements document
</commit_message>
<xml_diff>
--- a/New use case diagram and Requirements/requirements.docx
+++ b/New use case diagram and Requirements/requirements.docx
@@ -3,23 +3,46 @@
 <w:document xmlns:wpc="http://schemas.microsoft.com/office/word/2010/wordprocessingCanvas" xmlns:cx="http://schemas.microsoft.com/office/drawing/2014/chartex" xmlns:cx1="http://schemas.microsoft.com/office/drawing/2015/9/8/chartex" xmlns:cx2="http://schemas.microsoft.com/office/drawing/2015/10/21/chartex" xmlns:cx3="http://schemas.microsoft.com/office/drawing/2016/5/9/chartex" xmlns:cx4="http://schemas.microsoft.com/office/drawing/2016/5/10/chartex" xmlns:cx5="http://schemas.microsoft.com/office/drawing/2016/5/11/chartex" xmlns:cx6="http://schemas.microsoft.com/office/drawing/2016/5/12/chartex" xmlns:cx7="http://schemas.microsoft.com/office/drawing/2016/5/13/chartex" xmlns:cx8="http://schemas.microsoft.com/office/drawing/2016/5/14/chartex" xmlns:mc="http://schemas.openxmlformats.org/markup-compatibility/2006" xmlns:aink="http://schemas.microsoft.com/office/drawing/2016/ink" xmlns:am3d="http://schemas.microsoft.com/office/drawing/2017/model3d" xmlns:o="urn:schemas-microsoft-com:office:office" xmlns:r="http://schemas.openxmlformats.org/officeDocument/2006/relationships" xmlns:m="http://schemas.openxmlformats.org/officeDocument/2006/math" xmlns:v="urn:schemas-microsoft-com:vml" xmlns:wp14="http://schemas.microsoft.com/office/word/2010/wordprocessingDrawing" xmlns:wp="http://schemas.openxmlformats.org/drawingml/2006/wordprocessingDrawing" xmlns:w10="urn:schemas-microsoft-com:office:word" xmlns:w="http://schemas.openxmlformats.org/wordprocessingml/2006/main" xmlns:w14="http://schemas.microsoft.com/office/word/2010/wordml" xmlns:w15="http://schemas.microsoft.com/office/word/2012/wordml" xmlns:w16cid="http://schemas.microsoft.com/office/word/2016/wordml/cid" xmlns:w16se="http://schemas.microsoft.com/office/word/2015/wordml/symex" xmlns:wpg="http://schemas.microsoft.com/office/word/2010/wordprocessingGroup" xmlns:wpi="http://schemas.microsoft.com/office/word/2010/wordprocessingInk" xmlns:wne="http://schemas.microsoft.com/office/word/2006/wordml" xmlns:wps="http://schemas.microsoft.com/office/word/2010/wordprocessingShape" mc:Ignorable="w14 w15 w16se w16cid wp14">
   <w:body>
     <w:p>
-      <w:r>
-        <w:t xml:space="preserve">Functional requirements </w:t>
-      </w:r>
-    </w:p>
-    <w:p>
-      <w:pPr>
-        <w:ind w:left="720" w:hanging="720"/>
+      <w:pPr>
+        <w:rPr>
+          <w:b/>
+        </w:rPr>
+      </w:pPr>
+      <w:r>
+        <w:rPr>
+          <w:b/>
+        </w:rPr>
+        <w:t>Functional requirements</w:t>
+      </w:r>
+      <w:r>
+        <w:rPr>
+          <w:b/>
+        </w:rPr>
+        <w:t>:</w:t>
+      </w:r>
+    </w:p>
+    <w:p>
+      <w:pPr>
+        <w:ind w:left="360" w:hanging="360"/>
       </w:pPr>
       <w:r>
         <w:t>1.</w:t>
       </w:r>
       <w:r>
         <w:tab/>
-        <w:t>The system must display the co2 levels, temperature and humidity of a classroom where the device exists.</w:t>
-      </w:r>
-    </w:p>
-    <w:p>
+        <w:t xml:space="preserve">The system must display the </w:t>
+      </w:r>
+      <w:r>
+        <w:t>CO</w:t>
+      </w:r>
+      <w:r>
+        <w:t>2 levels, temperature and humidity of a classroom where the device exists.</w:t>
+      </w:r>
+    </w:p>
+    <w:p>
+      <w:pPr>
+        <w:ind w:left="360" w:hanging="360"/>
+      </w:pPr>
       <w:r>
         <w:t>2.</w:t>
       </w:r>
@@ -29,6 +52,9 @@
       </w:r>
     </w:p>
     <w:p>
+      <w:pPr>
+        <w:ind w:left="360" w:hanging="360"/>
+      </w:pPr>
       <w:r>
         <w:t>3.</w:t>
       </w:r>
@@ -39,19 +65,25 @@
     </w:p>
     <w:p>
       <w:pPr>
-        <w:ind w:left="720" w:hanging="720"/>
+        <w:ind w:left="360" w:hanging="360"/>
       </w:pPr>
       <w:r>
         <w:t>4.</w:t>
       </w:r>
       <w:r>
         <w:tab/>
-        <w:t>The system must generate a co2 alarm that warns the user when carbon dioxide levels in the classroom are extremely high</w:t>
-      </w:r>
-    </w:p>
-    <w:p>
-      <w:pPr>
-        <w:ind w:left="720" w:hanging="720"/>
+        <w:t xml:space="preserve">The system must generate a </w:t>
+      </w:r>
+      <w:r>
+        <w:t>CO</w:t>
+      </w:r>
+      <w:r>
+        <w:t>2 alarm that warns the user when carbon dioxide levels in the classroom are extremely high</w:t>
+      </w:r>
+    </w:p>
+    <w:p>
+      <w:pPr>
+        <w:ind w:left="360" w:hanging="360"/>
       </w:pPr>
       <w:r>
         <w:t>5.</w:t>
@@ -63,35 +95,62 @@
     </w:p>
     <w:p>
       <w:pPr>
-        <w:ind w:left="720" w:hanging="720"/>
+        <w:ind w:left="360" w:hanging="360"/>
       </w:pPr>
       <w:r>
         <w:t>6.</w:t>
       </w:r>
       <w:r>
         <w:tab/>
-        <w:t xml:space="preserve">The system must provide the user with the best-recommended action depending on co2 alarm’s level. </w:t>
-      </w:r>
-    </w:p>
-    <w:p>
+        <w:t xml:space="preserve">The system must provide the user with the best-recommended action depending on </w:t>
+      </w:r>
+      <w:r>
+        <w:t>CO</w:t>
+      </w:r>
+      <w:r>
+        <w:t xml:space="preserve">2 alarm’s level. </w:t>
+      </w:r>
+    </w:p>
+    <w:p>
+      <w:pPr>
+        <w:ind w:left="360" w:hanging="360"/>
+      </w:pPr>
       <w:r>
         <w:t>7.</w:t>
       </w:r>
       <w:r>
         <w:tab/>
-        <w:t xml:space="preserve">The system must analysis co2, temperature and humidity data </w:t>
-      </w:r>
-    </w:p>
-    <w:p>
+        <w:t xml:space="preserve">The system must analysis </w:t>
+      </w:r>
+      <w:r>
+        <w:t>CO</w:t>
+      </w:r>
+      <w:r>
+        <w:t xml:space="preserve">2, temperature and humidity data </w:t>
+      </w:r>
+    </w:p>
+    <w:p>
+      <w:pPr>
+        <w:ind w:left="360" w:hanging="360"/>
+      </w:pPr>
       <w:r>
         <w:t>8.</w:t>
       </w:r>
       <w:r>
         <w:tab/>
-        <w:t xml:space="preserve">The system must respond to high co2 level by opening a window automatically </w:t>
-      </w:r>
-    </w:p>
-    <w:p>
+        <w:t xml:space="preserve">The system must respond to high </w:t>
+      </w:r>
+      <w:r>
+        <w:t>CO</w:t>
+      </w:r>
+      <w:r>
+        <w:t xml:space="preserve">2 level by opening a window automatically </w:t>
+      </w:r>
+    </w:p>
+    <w:p>
+      <w:pPr>
+        <w:ind w:left="360" w:hanging="360"/>
+      </w:pPr>
       <w:r>
         <w:t>9.</w:t>
       </w:r>
@@ -101,6 +160,9 @@
       </w:r>
     </w:p>
     <w:p>
+      <w:pPr>
+        <w:ind w:left="360" w:hanging="360"/>
+      </w:pPr>
       <w:r>
         <w:t>10.</w:t>
       </w:r>
@@ -112,11 +174,34 @@
     <w:p/>
     <w:p/>
     <w:p>
-      <w:r>
-        <w:t xml:space="preserve">Non-Functional Requirements </w:t>
-      </w:r>
-    </w:p>
-    <w:p>
+      <w:pPr>
+        <w:rPr>
+          <w:b/>
+        </w:rPr>
+      </w:pPr>
+      <w:r>
+        <w:rPr>
+          <w:b/>
+        </w:rPr>
+        <w:t>Non-Functional Requirements</w:t>
+      </w:r>
+      <w:r>
+        <w:rPr>
+          <w:b/>
+        </w:rPr>
+        <w:t>:</w:t>
+      </w:r>
+      <w:r>
+        <w:rPr>
+          <w:b/>
+        </w:rPr>
+        <w:t xml:space="preserve"> </w:t>
+      </w:r>
+    </w:p>
+    <w:p>
+      <w:pPr>
+        <w:ind w:left="450" w:hanging="360"/>
+      </w:pPr>
       <w:r>
         <w:t>1.</w:t>
       </w:r>
@@ -126,6 +211,9 @@
       </w:r>
     </w:p>
     <w:p>
+      <w:pPr>
+        <w:ind w:left="450" w:hanging="360"/>
+      </w:pPr>
       <w:r>
         <w:t>2.</w:t>
       </w:r>
@@ -135,69 +223,93 @@
       </w:r>
     </w:p>
     <w:p>
+      <w:pPr>
+        <w:ind w:left="450" w:hanging="360"/>
+      </w:pPr>
       <w:r>
         <w:t>3.</w:t>
       </w:r>
       <w:r>
         <w:tab/>
-        <w:t xml:space="preserve">The system must be implemented in Java and C </w:t>
-      </w:r>
-    </w:p>
-    <w:p>
-      <w:r>
-        <w:t>4.</w:t>
-      </w:r>
-      <w:r>
-        <w:tab/>
-        <w:t>The system must use business intelligence tools to analyse data</w:t>
-      </w:r>
-    </w:p>
-    <w:p>
-      <w:r>
-        <w:t>5.</w:t>
-      </w:r>
-      <w:r>
-        <w:tab/>
-        <w:t>The system must be able to transfer data using Lora Wan.</w:t>
-      </w:r>
-    </w:p>
-    <w:p>
-      <w:r>
-        <w:t>6.</w:t>
-      </w:r>
-      <w:r>
-        <w:tab/>
-        <w:t>The system must be able to expose data using web services.</w:t>
-      </w:r>
-    </w:p>
-    <w:p>
-      <w:r>
-        <w:t>7.</w:t>
-      </w:r>
-      <w:r>
-        <w:tab/>
-        <w:t>The system must be able to make an analysis of the data and create reports.</w:t>
-      </w:r>
-    </w:p>
-    <w:p>
-      <w:r>
-        <w:t>8.</w:t>
-      </w:r>
-      <w:r>
-        <w:tab/>
-        <w:t>The system must be able to provide a responsive user interface.</w:t>
-      </w:r>
-    </w:p>
-    <w:p>
-      <w:r>
-        <w:t>9.</w:t>
-      </w:r>
-      <w:r>
-        <w:tab/>
-        <w:t>The system must be able to authenticate us</w:t>
+        <w:t>The system must be implemented in Java an</w:t>
       </w:r>
       <w:bookmarkStart w:id="0" w:name="_GoBack"/>
       <w:bookmarkEnd w:id="0"/>
+      <w:r>
+        <w:t xml:space="preserve">d C </w:t>
+      </w:r>
+    </w:p>
+    <w:p>
+      <w:pPr>
+        <w:ind w:left="450" w:hanging="360"/>
+      </w:pPr>
+      <w:r>
+        <w:t>4.</w:t>
+      </w:r>
+      <w:r>
+        <w:tab/>
+        <w:t>The system must use business intelligence tools to analyse data</w:t>
+      </w:r>
+    </w:p>
+    <w:p>
+      <w:pPr>
+        <w:ind w:left="450" w:hanging="360"/>
+      </w:pPr>
+      <w:r>
+        <w:t>5.</w:t>
+      </w:r>
+      <w:r>
+        <w:tab/>
+        <w:t>The system must be able to transfer data using Lora Wan.</w:t>
+      </w:r>
+    </w:p>
+    <w:p>
+      <w:pPr>
+        <w:ind w:left="450" w:hanging="360"/>
+      </w:pPr>
+      <w:r>
+        <w:t>6.</w:t>
+      </w:r>
+      <w:r>
+        <w:tab/>
+        <w:t>The system must be able to expose data using web services.</w:t>
+      </w:r>
+    </w:p>
+    <w:p>
+      <w:pPr>
+        <w:ind w:left="450" w:hanging="360"/>
+      </w:pPr>
+      <w:r>
+        <w:t>7.</w:t>
+      </w:r>
+      <w:r>
+        <w:tab/>
+        <w:t>The system must be able to make an analysis of the data and create reports.</w:t>
+      </w:r>
+    </w:p>
+    <w:p>
+      <w:pPr>
+        <w:ind w:left="450" w:hanging="360"/>
+      </w:pPr>
+      <w:r>
+        <w:t>8.</w:t>
+      </w:r>
+      <w:r>
+        <w:tab/>
+        <w:t>The system must be able to provide a responsive user interface.</w:t>
+      </w:r>
+    </w:p>
+    <w:p>
+      <w:pPr>
+        <w:ind w:left="450" w:hanging="360"/>
+      </w:pPr>
+      <w:r>
+        <w:t>9.</w:t>
+      </w:r>
+      <w:r>
+        <w:tab/>
+        <w:t>The system must be able to authenticate us</w:t>
+      </w:r>
     </w:p>
     <w:p>
       <w:r>

</xml_diff>